<commit_message>
alteracao no index do site
</commit_message>
<xml_diff>
--- a/Ti/Material de apoio.docx
+++ b/Ti/Material de apoio.docx
@@ -392,7 +392,39 @@
           <w:sz w:val="28"/>
           <w:szCs w:val="28"/>
         </w:rPr>
-        <w:t>A pagina inicial terá o header, os banners e um footer.</w:t>
+        <w:t xml:space="preserve">A </w:t>
+      </w:r>
+      <w:proofErr w:type="spellStart"/>
+      <w:r>
+        <w:rPr>
+          <w:sz w:val="28"/>
+          <w:szCs w:val="28"/>
+        </w:rPr>
+        <w:t>pagina</w:t>
+      </w:r>
+      <w:proofErr w:type="spellEnd"/>
+      <w:r>
+        <w:rPr>
+          <w:sz w:val="28"/>
+          <w:szCs w:val="28"/>
+        </w:rPr>
+        <w:t xml:space="preserve"> inicial terá o header, os banners e um </w:t>
+      </w:r>
+      <w:proofErr w:type="spellStart"/>
+      <w:r>
+        <w:rPr>
+          <w:sz w:val="28"/>
+          <w:szCs w:val="28"/>
+        </w:rPr>
+        <w:t>footer</w:t>
+      </w:r>
+      <w:proofErr w:type="spellEnd"/>
+      <w:r>
+        <w:rPr>
+          <w:sz w:val="28"/>
+          <w:szCs w:val="28"/>
+        </w:rPr>
+        <w:t>.</w:t>
       </w:r>
     </w:p>
     <w:p>
@@ -479,8 +511,376 @@
           <w:szCs w:val="28"/>
         </w:rPr>
       </w:pPr>
+    </w:p>
+    <w:p>
+      <w:pPr>
+        <w:jc w:val="both"/>
+        <w:rPr>
+          <w:sz w:val="28"/>
+          <w:szCs w:val="28"/>
+        </w:rPr>
+      </w:pPr>
+    </w:p>
+    <w:p>
+      <w:pPr>
+        <w:jc w:val="both"/>
+        <w:rPr>
+          <w:sz w:val="28"/>
+          <w:szCs w:val="28"/>
+        </w:rPr>
+      </w:pPr>
+    </w:p>
+    <w:p>
+      <w:pPr>
+        <w:jc w:val="both"/>
+        <w:rPr>
+          <w:sz w:val="28"/>
+          <w:szCs w:val="28"/>
+        </w:rPr>
+      </w:pPr>
+      <w:r>
+        <w:rPr>
+          <w:sz w:val="28"/>
+          <w:szCs w:val="28"/>
+        </w:rPr>
+        <w:t xml:space="preserve">Sobre mim – </w:t>
+      </w:r>
+    </w:p>
+    <w:p>
+      <w:pPr>
+        <w:spacing w:before="100" w:beforeAutospacing="1" w:after="100" w:afterAutospacing="1" w:line="240" w:lineRule="auto"/>
+        <w:rPr>
+          <w:rFonts w:ascii="Times New Roman" w:eastAsia="Times New Roman" w:hAnsi="Times New Roman" w:cs="Times New Roman"/>
+          <w:sz w:val="24"/>
+          <w:szCs w:val="24"/>
+          <w:lang w:eastAsia="pt-BR"/>
+        </w:rPr>
+      </w:pPr>
+      <w:r>
+        <w:rPr>
+          <w:rFonts w:ascii="Times New Roman" w:eastAsia="Times New Roman" w:hAnsi="Times New Roman" w:cs="Times New Roman"/>
+          <w:sz w:val="24"/>
+          <w:szCs w:val="24"/>
+          <w:lang w:eastAsia="pt-BR"/>
+        </w:rPr>
+        <w:t>Meu nome é Gustavo Keniti Sandre Suzuki e, desde cedo, o basquete tem sido uma parte importante da minha vida. Comecei a praticar o esporte em 2017, ainda na escola, e já no primeiro dia fui convidado a participar dos treinos, mesmo sem ter muita noção das regras ou fundamentos. Em 2018, com apenas 11 anos, participei da minha primeira peneira no clube Corinthians e fui aprovado. Apesar de torcer para o São Paulo, rival do clube, aceitei o desafio com o incentivo dos meus pais e me esforcei ao máximo para conquistar essa vaga</w:t>
+      </w:r>
+      <w:r>
+        <w:rPr>
+          <w:rFonts w:ascii="Times New Roman" w:eastAsia="Times New Roman" w:hAnsi="Times New Roman" w:cs="Times New Roman"/>
+          <w:sz w:val="24"/>
+          <w:szCs w:val="24"/>
+          <w:lang w:eastAsia="pt-BR"/>
+        </w:rPr>
+        <w:t>,</w:t>
+      </w:r>
+      <w:r>
+        <w:rPr>
+          <w:rFonts w:ascii="Times New Roman" w:eastAsia="Times New Roman" w:hAnsi="Times New Roman" w:cs="Times New Roman"/>
+          <w:sz w:val="24"/>
+          <w:szCs w:val="24"/>
+          <w:lang w:eastAsia="pt-BR"/>
+        </w:rPr>
+        <w:t xml:space="preserve"> e consegui.</w:t>
+      </w:r>
+    </w:p>
+    <w:p>
+      <w:pPr>
+        <w:spacing w:before="100" w:beforeAutospacing="1" w:after="100" w:afterAutospacing="1" w:line="240" w:lineRule="auto"/>
+        <w:rPr>
+          <w:rFonts w:ascii="Times New Roman" w:eastAsia="Times New Roman" w:hAnsi="Times New Roman" w:cs="Times New Roman"/>
+          <w:sz w:val="24"/>
+          <w:szCs w:val="24"/>
+          <w:lang w:eastAsia="pt-BR"/>
+        </w:rPr>
+      </w:pPr>
+      <w:r>
+        <w:rPr>
+          <w:rFonts w:ascii="Times New Roman" w:eastAsia="Times New Roman" w:hAnsi="Times New Roman" w:cs="Times New Roman"/>
+          <w:sz w:val="24"/>
+          <w:szCs w:val="24"/>
+          <w:lang w:eastAsia="pt-BR"/>
+        </w:rPr>
+        <w:t>A experiência no Corinthians me ajudou a amadurecer e entender melhor o valor da responsabilidade. Em 2020, aos 13 anos, fiz uma nova peneira e entrei no clube Círculo Militar. Mesmo com uma rotina escolar puxada e algum desânimo inicial, decidi seguir em frente. A vivência no novo clube foi positiva, mas o acúmulo de atividades e a chegada da pandemia me levaram a focar nos estudos.</w:t>
+      </w:r>
+    </w:p>
+    <w:p>
+      <w:pPr>
+        <w:spacing w:before="100" w:beforeAutospacing="1" w:after="100" w:afterAutospacing="1" w:line="240" w:lineRule="auto"/>
+        <w:rPr>
+          <w:rFonts w:ascii="Times New Roman" w:eastAsia="Times New Roman" w:hAnsi="Times New Roman" w:cs="Times New Roman"/>
+          <w:sz w:val="24"/>
+          <w:szCs w:val="24"/>
+          <w:lang w:eastAsia="pt-BR"/>
+        </w:rPr>
+      </w:pPr>
+      <w:r>
+        <w:rPr>
+          <w:rFonts w:ascii="Times New Roman" w:eastAsia="Times New Roman" w:hAnsi="Times New Roman" w:cs="Times New Roman"/>
+          <w:sz w:val="24"/>
+          <w:szCs w:val="24"/>
+          <w:lang w:eastAsia="pt-BR"/>
+        </w:rPr>
+        <w:t xml:space="preserve">Minha trajetória no esporte contribuiu muito para o meu desenvolvimento pessoal. O basquete me ensinou sobre dedicação, disciplina e superação. Hoje, levo esses aprendizados para a vida acadêmica e profissional, e é justamente essa vivência que inspirou a criação do projeto </w:t>
+      </w:r>
+      <w:proofErr w:type="spellStart"/>
+      <w:r>
+        <w:rPr>
+          <w:rFonts w:ascii="Times New Roman" w:eastAsia="Times New Roman" w:hAnsi="Times New Roman" w:cs="Times New Roman"/>
+          <w:b/>
+          <w:bCs/>
+          <w:sz w:val="24"/>
+          <w:szCs w:val="24"/>
+          <w:lang w:eastAsia="pt-BR"/>
+        </w:rPr>
+        <w:t>BasketMetrics</w:t>
+      </w:r>
+      <w:proofErr w:type="spellEnd"/>
+      <w:r>
+        <w:rPr>
+          <w:rFonts w:ascii="Times New Roman" w:eastAsia="Times New Roman" w:hAnsi="Times New Roman" w:cs="Times New Roman"/>
+          <w:sz w:val="24"/>
+          <w:szCs w:val="24"/>
+          <w:lang w:eastAsia="pt-BR"/>
+        </w:rPr>
+        <w:t>, uma plataforma feita para valorizar e dar visibilidade ao talento de jovens atletas</w:t>
+      </w:r>
+      <w:r>
+        <w:rPr>
+          <w:rFonts w:ascii="Times New Roman" w:eastAsia="Times New Roman" w:hAnsi="Times New Roman" w:cs="Times New Roman"/>
+          <w:sz w:val="24"/>
+          <w:szCs w:val="24"/>
+          <w:lang w:eastAsia="pt-BR"/>
+        </w:rPr>
+        <w:t>.</w:t>
+      </w:r>
+    </w:p>
+    <w:p>
+      <w:pPr>
+        <w:jc w:val="both"/>
+        <w:rPr>
+          <w:sz w:val="28"/>
+          <w:szCs w:val="28"/>
+        </w:rPr>
+      </w:pPr>
+    </w:p>
+    <w:p>
+      <w:pPr>
+        <w:spacing w:before="100" w:beforeAutospacing="1" w:after="100" w:afterAutospacing="1" w:line="240" w:lineRule="auto"/>
+        <w:outlineLvl w:val="2"/>
+        <w:rPr>
+          <w:rFonts w:ascii="Times New Roman" w:eastAsia="Times New Roman" w:hAnsi="Times New Roman" w:cs="Times New Roman"/>
+          <w:b/>
+          <w:bCs/>
+          <w:sz w:val="27"/>
+          <w:szCs w:val="27"/>
+          <w:lang w:eastAsia="pt-BR"/>
+        </w:rPr>
+      </w:pPr>
+      <w:r>
+        <w:rPr>
+          <w:rFonts w:ascii="Segoe UI Emoji" w:eastAsia="Times New Roman" w:hAnsi="Segoe UI Emoji" w:cs="Segoe UI Emoji"/>
+          <w:b/>
+          <w:bCs/>
+          <w:sz w:val="27"/>
+          <w:szCs w:val="27"/>
+          <w:lang w:eastAsia="pt-BR"/>
+        </w:rPr>
+        <w:t>🎯</w:t>
+      </w:r>
+      <w:r>
+        <w:rPr>
+          <w:rFonts w:ascii="Times New Roman" w:eastAsia="Times New Roman" w:hAnsi="Times New Roman" w:cs="Times New Roman"/>
+          <w:b/>
+          <w:bCs/>
+          <w:sz w:val="27"/>
+          <w:szCs w:val="27"/>
+          <w:lang w:eastAsia="pt-BR"/>
+        </w:rPr>
+        <w:t xml:space="preserve"> Missão</w:t>
+      </w:r>
+      <w:r>
+        <w:rPr>
+          <w:rFonts w:ascii="Times New Roman" w:eastAsia="Times New Roman" w:hAnsi="Times New Roman" w:cs="Times New Roman"/>
+          <w:b/>
+          <w:bCs/>
+          <w:sz w:val="27"/>
+          <w:szCs w:val="27"/>
+          <w:lang w:eastAsia="pt-BR"/>
+        </w:rPr>
+        <w:t xml:space="preserve"> -</w:t>
+      </w:r>
+    </w:p>
+    <w:p>
+      <w:pPr>
+        <w:spacing w:before="100" w:beforeAutospacing="1" w:after="100" w:afterAutospacing="1" w:line="240" w:lineRule="auto"/>
+        <w:rPr>
+          <w:rFonts w:ascii="Times New Roman" w:eastAsia="Times New Roman" w:hAnsi="Times New Roman" w:cs="Times New Roman"/>
+          <w:sz w:val="24"/>
+          <w:szCs w:val="24"/>
+          <w:lang w:eastAsia="pt-BR"/>
+        </w:rPr>
+      </w:pPr>
+      <w:r>
+        <w:rPr>
+          <w:rFonts w:ascii="Times New Roman" w:eastAsia="Times New Roman" w:hAnsi="Times New Roman" w:cs="Times New Roman"/>
+          <w:sz w:val="24"/>
+          <w:szCs w:val="24"/>
+          <w:lang w:eastAsia="pt-BR"/>
+        </w:rPr>
+        <w:t xml:space="preserve">A missão do </w:t>
+      </w:r>
+      <w:proofErr w:type="spellStart"/>
+      <w:r>
+        <w:rPr>
+          <w:rFonts w:ascii="Times New Roman" w:eastAsia="Times New Roman" w:hAnsi="Times New Roman" w:cs="Times New Roman"/>
+          <w:sz w:val="24"/>
+          <w:szCs w:val="24"/>
+          <w:lang w:eastAsia="pt-BR"/>
+        </w:rPr>
+        <w:t>BasketMetrics</w:t>
+      </w:r>
+      <w:proofErr w:type="spellEnd"/>
+      <w:r>
+        <w:rPr>
+          <w:rFonts w:ascii="Times New Roman" w:eastAsia="Times New Roman" w:hAnsi="Times New Roman" w:cs="Times New Roman"/>
+          <w:sz w:val="24"/>
+          <w:szCs w:val="24"/>
+          <w:lang w:eastAsia="pt-BR"/>
+        </w:rPr>
+        <w:t xml:space="preserve"> é democratizar o acesso às oportunidades no basquete, conectando jovens talentos de todo o Brasil a técnicos e clubes por meio de uma plataforma digital inteligente, transparente e acessível. O objetivo é ser uma ponte entre o esforço de quem sonha com uma carreira no esporte e a chance real de ser visto, avaliado e valorizado.</w:t>
+      </w:r>
+    </w:p>
+    <w:p>
+      <w:pPr>
+        <w:spacing w:before="100" w:beforeAutospacing="1" w:after="100" w:afterAutospacing="1" w:line="240" w:lineRule="auto"/>
+        <w:rPr>
+          <w:rFonts w:ascii="Times New Roman" w:eastAsia="Times New Roman" w:hAnsi="Times New Roman" w:cs="Times New Roman"/>
+          <w:sz w:val="24"/>
+          <w:szCs w:val="24"/>
+          <w:u w:val="single"/>
+          <w:lang w:eastAsia="pt-BR"/>
+        </w:rPr>
+      </w:pPr>
       <w:bookmarkStart w:id="0" w:name="_GoBack"/>
-      <w:bookmarkEnd w:id="0"/>
+    </w:p>
+    <w:bookmarkEnd w:id="0"/>
+    <w:p>
+      <w:pPr>
+        <w:spacing w:before="100" w:beforeAutospacing="1" w:after="100" w:afterAutospacing="1" w:line="240" w:lineRule="auto"/>
+        <w:outlineLvl w:val="2"/>
+        <w:rPr>
+          <w:rFonts w:ascii="Times New Roman" w:eastAsia="Times New Roman" w:hAnsi="Times New Roman" w:cs="Times New Roman"/>
+          <w:b/>
+          <w:bCs/>
+          <w:sz w:val="27"/>
+          <w:szCs w:val="27"/>
+          <w:lang w:eastAsia="pt-BR"/>
+        </w:rPr>
+      </w:pPr>
+      <w:r>
+        <w:rPr>
+          <w:rFonts w:ascii="Segoe UI Emoji" w:eastAsia="Times New Roman" w:hAnsi="Segoe UI Emoji" w:cs="Segoe UI Emoji"/>
+          <w:b/>
+          <w:bCs/>
+          <w:sz w:val="27"/>
+          <w:szCs w:val="27"/>
+          <w:lang w:eastAsia="pt-BR"/>
+        </w:rPr>
+        <w:t>💡</w:t>
+      </w:r>
+      <w:r>
+        <w:rPr>
+          <w:rFonts w:ascii="Times New Roman" w:eastAsia="Times New Roman" w:hAnsi="Times New Roman" w:cs="Times New Roman"/>
+          <w:b/>
+          <w:bCs/>
+          <w:sz w:val="27"/>
+          <w:szCs w:val="27"/>
+          <w:lang w:eastAsia="pt-BR"/>
+        </w:rPr>
+        <w:t xml:space="preserve"> Valores</w:t>
+      </w:r>
+      <w:r>
+        <w:rPr>
+          <w:rFonts w:ascii="Times New Roman" w:eastAsia="Times New Roman" w:hAnsi="Times New Roman" w:cs="Times New Roman"/>
+          <w:b/>
+          <w:bCs/>
+          <w:sz w:val="27"/>
+          <w:szCs w:val="27"/>
+          <w:lang w:eastAsia="pt-BR"/>
+        </w:rPr>
+        <w:t xml:space="preserve"> - </w:t>
+      </w:r>
+    </w:p>
+    <w:p>
+      <w:pPr>
+        <w:spacing w:before="100" w:beforeAutospacing="1" w:after="100" w:afterAutospacing="1" w:line="240" w:lineRule="auto"/>
+        <w:rPr>
+          <w:rFonts w:ascii="Times New Roman" w:eastAsia="Times New Roman" w:hAnsi="Times New Roman" w:cs="Times New Roman"/>
+          <w:sz w:val="24"/>
+          <w:szCs w:val="24"/>
+          <w:u w:val="single"/>
+          <w:lang w:eastAsia="pt-BR"/>
+        </w:rPr>
+      </w:pPr>
+      <w:r>
+        <w:rPr>
+          <w:rFonts w:ascii="Times New Roman" w:eastAsia="Times New Roman" w:hAnsi="Times New Roman" w:cs="Times New Roman"/>
+          <w:sz w:val="24"/>
+          <w:szCs w:val="24"/>
+          <w:lang w:eastAsia="pt-BR"/>
+        </w:rPr>
+        <w:t xml:space="preserve">O </w:t>
+      </w:r>
+      <w:proofErr w:type="spellStart"/>
+      <w:r>
+        <w:rPr>
+          <w:rFonts w:ascii="Times New Roman" w:eastAsia="Times New Roman" w:hAnsi="Times New Roman" w:cs="Times New Roman"/>
+          <w:sz w:val="24"/>
+          <w:szCs w:val="24"/>
+          <w:lang w:eastAsia="pt-BR"/>
+        </w:rPr>
+        <w:t>BasketMetrics</w:t>
+      </w:r>
+      <w:proofErr w:type="spellEnd"/>
+      <w:r>
+        <w:rPr>
+          <w:rFonts w:ascii="Times New Roman" w:eastAsia="Times New Roman" w:hAnsi="Times New Roman" w:cs="Times New Roman"/>
+          <w:sz w:val="24"/>
+          <w:szCs w:val="24"/>
+          <w:lang w:eastAsia="pt-BR"/>
+        </w:rPr>
+        <w:t xml:space="preserve"> valoriza a igualdade de oportunidades, acreditando que todo atleta deve ter a chance de mostrar seu talento. Defende a transparência nos processos de avaliação e reconhece o valor da dedicação, disciplina e superação no esporte. Apoia a inovação como meio de aproximar jogadores e clubes, sendo sempre guiado pela paixão pelo basquete e seu potencial transformador.</w:t>
+      </w:r>
+    </w:p>
+    <w:p>
+      <w:pPr>
+        <w:spacing w:before="100" w:beforeAutospacing="1" w:after="100" w:afterAutospacing="1" w:line="240" w:lineRule="auto"/>
+        <w:rPr>
+          <w:rFonts w:ascii="Times New Roman" w:eastAsia="Times New Roman" w:hAnsi="Times New Roman" w:cs="Times New Roman"/>
+          <w:sz w:val="24"/>
+          <w:szCs w:val="24"/>
+          <w:lang w:eastAsia="pt-BR"/>
+        </w:rPr>
+      </w:pPr>
+    </w:p>
+    <w:p>
+      <w:pPr>
+        <w:jc w:val="both"/>
+        <w:rPr>
+          <w:sz w:val="28"/>
+          <w:szCs w:val="28"/>
+        </w:rPr>
+      </w:pPr>
+    </w:p>
+    <w:p>
+      <w:pPr>
+        <w:jc w:val="both"/>
+        <w:rPr>
+          <w:sz w:val="28"/>
+          <w:szCs w:val="28"/>
+        </w:rPr>
+      </w:pPr>
     </w:p>
     <w:sectPr>
       <w:pgSz w:w="11906" w:h="16838"/>
@@ -1476,6 +1876,26 @@
     <w:name w:val="Normal"/>
     <w:qFormat/>
   </w:style>
+  <w:style w:type="paragraph" w:styleId="Ttulo3">
+    <w:name w:val="heading 3"/>
+    <w:basedOn w:val="Normal"/>
+    <w:link w:val="Ttulo3Char"/>
+    <w:uiPriority w:val="9"/>
+    <w:qFormat/>
+    <w:rsid w:val="00993898"/>
+    <w:pPr>
+      <w:spacing w:before="100" w:beforeAutospacing="1" w:after="100" w:afterAutospacing="1" w:line="240" w:lineRule="auto"/>
+      <w:outlineLvl w:val="2"/>
+    </w:pPr>
+    <w:rPr>
+      <w:rFonts w:ascii="Times New Roman" w:eastAsia="Times New Roman" w:hAnsi="Times New Roman" w:cs="Times New Roman"/>
+      <w:b/>
+      <w:bCs/>
+      <w:sz w:val="27"/>
+      <w:szCs w:val="27"/>
+      <w:lang w:eastAsia="pt-BR"/>
+    </w:rPr>
+  </w:style>
   <w:style w:type="character" w:default="1" w:styleId="Fontepargpadro">
     <w:name w:val="Default Paragraph Font"/>
     <w:uiPriority w:val="1"/>
@@ -1513,6 +1933,32 @@
       <w:ind w:left="720"/>
       <w:contextualSpacing/>
     </w:pPr>
+  </w:style>
+  <w:style w:type="character" w:styleId="Forte">
+    <w:name w:val="Strong"/>
+    <w:basedOn w:val="Fontepargpadro"/>
+    <w:uiPriority w:val="22"/>
+    <w:qFormat/>
+    <w:rsid w:val="001718C4"/>
+    <w:rPr>
+      <w:b/>
+      <w:bCs/>
+    </w:rPr>
+  </w:style>
+  <w:style w:type="character" w:customStyle="1" w:styleId="Ttulo3Char">
+    <w:name w:val="Título 3 Char"/>
+    <w:basedOn w:val="Fontepargpadro"/>
+    <w:link w:val="Ttulo3"/>
+    <w:uiPriority w:val="9"/>
+    <w:rsid w:val="00993898"/>
+    <w:rPr>
+      <w:rFonts w:ascii="Times New Roman" w:eastAsia="Times New Roman" w:hAnsi="Times New Roman" w:cs="Times New Roman"/>
+      <w:b/>
+      <w:bCs/>
+      <w:sz w:val="27"/>
+      <w:szCs w:val="27"/>
+      <w:lang w:eastAsia="pt-BR"/>
+    </w:rPr>
   </w:style>
 </w:styles>
 </file>

</xml_diff>